<commit_message>
Added PNG of Tiles
</commit_message>
<xml_diff>
--- a/Week10/Style Tiles.docx
+++ b/Week10/Style Tiles.docx
@@ -88,8 +88,56 @@
         </w:rPr>
         <w:t xml:space="preserve">Style 2: </w:t>
       </w:r>
+      <w:r>
+        <w:rPr>
+          <w:rFonts w:ascii="Times New Roman" w:hAnsi="Times New Roman" w:cs="Times New Roman"/>
+          <w:sz w:val="24"/>
+          <w:szCs w:val="24"/>
+        </w:rPr>
+        <w:t xml:space="preserve">The second tile is more colorful than the first. </w:t>
+      </w:r>
+      <w:r>
+        <w:rPr>
+          <w:rFonts w:ascii="Times New Roman" w:hAnsi="Times New Roman" w:cs="Times New Roman"/>
+          <w:sz w:val="24"/>
+          <w:szCs w:val="24"/>
+        </w:rPr>
+        <w:t xml:space="preserve">Some of the text fonts have been switched around to see which would look better. Since most of this website is going to be text, it’s not going to have much in terms of visuals. The textures are images taken from games I’ve made so that would help to make the whole piece more visually appealing. </w:t>
+      </w:r>
+      <w:r>
+        <w:rPr>
+          <w:rFonts w:ascii="Times New Roman" w:hAnsi="Times New Roman" w:cs="Times New Roman"/>
+          <w:sz w:val="24"/>
+          <w:szCs w:val="24"/>
+        </w:rPr>
+        <w:t>Out of the two styles, I do like the blue and white background better since it g</w:t>
+      </w:r>
+      <w:r>
+        <w:rPr>
+          <w:rFonts w:ascii="Times New Roman" w:hAnsi="Times New Roman" w:cs="Times New Roman"/>
+          <w:sz w:val="24"/>
+          <w:szCs w:val="24"/>
+        </w:rPr>
+        <w:t>ives it a nice</w:t>
+      </w:r>
       <w:bookmarkStart w:id="0" w:name="_GoBack"/>
       <w:bookmarkEnd w:id="0"/>
+      <w:r>
+        <w:rPr>
+          <w:rFonts w:ascii="Times New Roman" w:hAnsi="Times New Roman" w:cs="Times New Roman"/>
+          <w:sz w:val="24"/>
+          <w:szCs w:val="24"/>
+        </w:rPr>
+        <w:t xml:space="preserve"> sky look</w:t>
+      </w:r>
+      <w:r>
+        <w:rPr>
+          <w:rFonts w:ascii="Times New Roman" w:hAnsi="Times New Roman" w:cs="Times New Roman"/>
+          <w:sz w:val="24"/>
+          <w:szCs w:val="24"/>
+        </w:rPr>
+        <w:t>.</w:t>
+      </w:r>
     </w:p>
     <w:sectPr>
       <w:pgSz w:w="12240" w:h="15840"/>

</xml_diff>